<commit_message>
añado hola al fichero 1.txt
</commit_message>
<xml_diff>
--- a/README.docx
+++ b/README.docx
@@ -430,7 +430,7 @@
           </mc:Choice>
           <mc:Fallback>
             <w:pict>
-              <v:group w14:anchorId="02EA409A" id="docshapegroup1" o:spid="_x0000_s1026" style="position:absolute;margin-left:14.65pt;margin-top:17pt;width:580.35pt;height:814.75pt;z-index:-251658240;mso-position-horizontal-relative:page;mso-position-vertical-relative:page" coordorigin="293,340" coordsize="11607,16295" o:gfxdata="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">
+              <v:group w14:anchorId="28768DE8" id="docshapegroup1" o:spid="_x0000_s1026" style="position:absolute;margin-left:14.65pt;margin-top:17pt;width:580.35pt;height:814.75pt;z-index:-251658240;mso-position-horizontal-relative:page;mso-position-vertical-relative:page" coordorigin="293,340" coordsize="11607,16295" o:gfxdata="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">
                 <v:shapetype id="_x0000_t75" coordsize="21600,21600" o:spt="75" o:preferrelative="t" path="m@4@5l@4@11@9@11@9@5xe" filled="f" stroked="f">
                   <v:stroke joinstyle="miter"/>
                   <v:formulas>
@@ -2167,6 +2167,60 @@
           <w:noProof/>
         </w:rPr>
         <w:drawing>
+          <wp:anchor distT="0" distB="0" distL="114300" distR="114300" simplePos="0" relativeHeight="251664384" behindDoc="0" locked="0" layoutInCell="1" allowOverlap="1" wp14:anchorId="249CC174" wp14:editId="156A4CC3">
+            <wp:simplePos x="0" y="0"/>
+            <wp:positionH relativeFrom="column">
+              <wp:posOffset>152400</wp:posOffset>
+            </wp:positionH>
+            <wp:positionV relativeFrom="paragraph">
+              <wp:posOffset>4653915</wp:posOffset>
+            </wp:positionV>
+            <wp:extent cx="6458851" cy="4020111"/>
+            <wp:effectExtent l="0" t="0" r="0" b="0"/>
+            <wp:wrapSquare wrapText="bothSides"/>
+            <wp:docPr id="39" name="Imagen 39" descr="Texto&#10;&#10;Descripción generada automáticamente"/>
+            <wp:cNvGraphicFramePr>
+              <a:graphicFrameLocks xmlns:a="http://schemas.openxmlformats.org/drawingml/2006/main" noChangeAspect="1"/>
+            </wp:cNvGraphicFramePr>
+            <a:graphic xmlns:a="http://schemas.openxmlformats.org/drawingml/2006/main">
+              <a:graphicData uri="http://schemas.openxmlformats.org/drawingml/2006/picture">
+                <pic:pic xmlns:pic="http://schemas.openxmlformats.org/drawingml/2006/picture">
+                  <pic:nvPicPr>
+                    <pic:cNvPr id="39" name="Imagen 39" descr="Texto&#10;&#10;Descripción generada automáticamente"/>
+                    <pic:cNvPicPr/>
+                  </pic:nvPicPr>
+                  <pic:blipFill>
+                    <a:blip r:embed="rId21">
+                      <a:extLst>
+                        <a:ext uri="{28A0092B-C50C-407E-A947-70E740481C1C}">
+                          <a14:useLocalDpi xmlns:a14="http://schemas.microsoft.com/office/drawing/2010/main" val="0"/>
+                        </a:ext>
+                      </a:extLst>
+                    </a:blip>
+                    <a:stretch>
+                      <a:fillRect/>
+                    </a:stretch>
+                  </pic:blipFill>
+                  <pic:spPr>
+                    <a:xfrm>
+                      <a:off x="0" y="0"/>
+                      <a:ext cx="6458851" cy="4020111"/>
+                    </a:xfrm>
+                    <a:prstGeom prst="rect">
+                      <a:avLst/>
+                    </a:prstGeom>
+                  </pic:spPr>
+                </pic:pic>
+              </a:graphicData>
+            </a:graphic>
+          </wp:anchor>
+        </w:drawing>
+      </w:r>
+      <w:r>
+        <w:rPr>
+          <w:noProof/>
+        </w:rPr>
+        <w:drawing>
           <wp:anchor distT="0" distB="0" distL="114300" distR="114300" simplePos="0" relativeHeight="251662336" behindDoc="0" locked="0" layoutInCell="1" allowOverlap="1" wp14:anchorId="29EDB90B" wp14:editId="5A44FDAA">
             <wp:simplePos x="0" y="0"/>
             <wp:positionH relativeFrom="column">
@@ -2190,7 +2244,7 @@
                     <pic:cNvPicPr/>
                   </pic:nvPicPr>
                   <pic:blipFill>
-                    <a:blip r:embed="rId21">
+                    <a:blip r:embed="rId22">
                       <a:extLst>
                         <a:ext uri="{28A0092B-C50C-407E-A947-70E740481C1C}">
                           <a14:useLocalDpi xmlns:a14="http://schemas.microsoft.com/office/drawing/2010/main" val="0"/>
@@ -2235,11 +2289,88 @@
         <w:jc w:val="both"/>
       </w:pPr>
     </w:p>
+    <w:p>
+      <w:pPr>
+        <w:ind w:firstLine="720"/>
+        <w:jc w:val="both"/>
+      </w:pPr>
+    </w:p>
+    <w:p>
+      <w:pPr>
+        <w:ind w:firstLine="720"/>
+        <w:jc w:val="both"/>
+      </w:pPr>
+      <w:r>
+        <w:rPr>
+          <w:noProof/>
+        </w:rPr>
+        <w:lastRenderedPageBreak/>
+        <w:drawing>
+          <wp:inline distT="0" distB="0" distL="0" distR="0" wp14:anchorId="4DF94896" wp14:editId="3325DEE6">
+            <wp:extent cx="6325483" cy="6373114"/>
+            <wp:effectExtent l="0" t="0" r="0" b="8890"/>
+            <wp:docPr id="40" name="Imagen 40" descr="Texto&#10;&#10;Descripción generada automáticamente"/>
+            <wp:cNvGraphicFramePr>
+              <a:graphicFrameLocks xmlns:a="http://schemas.openxmlformats.org/drawingml/2006/main" noChangeAspect="1"/>
+            </wp:cNvGraphicFramePr>
+            <a:graphic xmlns:a="http://schemas.openxmlformats.org/drawingml/2006/main">
+              <a:graphicData uri="http://schemas.openxmlformats.org/drawingml/2006/picture">
+                <pic:pic xmlns:pic="http://schemas.openxmlformats.org/drawingml/2006/picture">
+                  <pic:nvPicPr>
+                    <pic:cNvPr id="40" name="Imagen 40" descr="Texto&#10;&#10;Descripción generada automáticamente"/>
+                    <pic:cNvPicPr/>
+                  </pic:nvPicPr>
+                  <pic:blipFill>
+                    <a:blip r:embed="rId23">
+                      <a:extLst>
+                        <a:ext uri="{28A0092B-C50C-407E-A947-70E740481C1C}">
+                          <a14:useLocalDpi xmlns:a14="http://schemas.microsoft.com/office/drawing/2010/main" val="0"/>
+                        </a:ext>
+                      </a:extLst>
+                    </a:blip>
+                    <a:stretch>
+                      <a:fillRect/>
+                    </a:stretch>
+                  </pic:blipFill>
+                  <pic:spPr>
+                    <a:xfrm>
+                      <a:off x="0" y="0"/>
+                      <a:ext cx="6325483" cy="6373114"/>
+                    </a:xfrm>
+                    <a:prstGeom prst="rect">
+                      <a:avLst/>
+                    </a:prstGeom>
+                  </pic:spPr>
+                </pic:pic>
+              </a:graphicData>
+            </a:graphic>
+          </wp:inline>
+        </w:drawing>
+      </w:r>
+    </w:p>
+    <w:p>
+      <w:pPr>
+        <w:ind w:firstLine="720"/>
+        <w:jc w:val="both"/>
+      </w:pPr>
+    </w:p>
+    <w:p>
+      <w:pPr>
+        <w:ind w:firstLine="720"/>
+        <w:jc w:val="both"/>
+      </w:pPr>
+    </w:p>
+    <w:p>
+      <w:pPr>
+        <w:ind w:firstLine="720"/>
+        <w:jc w:val="both"/>
+      </w:pPr>
+    </w:p>
     <w:sectPr>
-      <w:headerReference w:type="even" r:id="rId22"/>
-      <w:headerReference w:type="default" r:id="rId23"/>
-      <w:footerReference w:type="default" r:id="rId24"/>
-      <w:headerReference w:type="first" r:id="rId25"/>
+      <w:headerReference w:type="even" r:id="rId24"/>
+      <w:headerReference w:type="default" r:id="rId25"/>
+      <w:footerReference w:type="default" r:id="rId26"/>
+      <w:headerReference w:type="first" r:id="rId27"/>
       <w:pgSz w:w="11900" w:h="16850"/>
       <w:pgMar w:top="720" w:right="720" w:bottom="720" w:left="720" w:header="715" w:footer="710" w:gutter="0"/>
       <w:pgNumType w:start="1"/>

</xml_diff>

<commit_message>
añado adiós al fichero 1.txt en rama v0.2
</commit_message>
<xml_diff>
--- a/README.docx
+++ b/README.docx
@@ -430,7 +430,7 @@
           </mc:Choice>
           <mc:Fallback>
             <w:pict>
-              <v:group w14:anchorId="02EA409A" id="docshapegroup1" o:spid="_x0000_s1026" style="position:absolute;margin-left:14.65pt;margin-top:17pt;width:580.35pt;height:814.75pt;z-index:-251658240;mso-position-horizontal-relative:page;mso-position-vertical-relative:page" coordorigin="293,340" coordsize="11607,16295" o:gfxdata="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">
+              <v:group w14:anchorId="28768DE8" id="docshapegroup1" o:spid="_x0000_s1026" style="position:absolute;margin-left:14.65pt;margin-top:17pt;width:580.35pt;height:814.75pt;z-index:-251658240;mso-position-horizontal-relative:page;mso-position-vertical-relative:page" coordorigin="293,340" coordsize="11607,16295" o:gfxdata="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">
                 <v:shapetype id="_x0000_t75" coordsize="21600,21600" o:spt="75" o:preferrelative="t" path="m@4@5l@4@11@9@11@9@5xe" filled="f" stroked="f">
                   <v:stroke joinstyle="miter"/>
                   <v:formulas>
@@ -2167,6 +2167,60 @@
           <w:noProof/>
         </w:rPr>
         <w:drawing>
+          <wp:anchor distT="0" distB="0" distL="114300" distR="114300" simplePos="0" relativeHeight="251664384" behindDoc="0" locked="0" layoutInCell="1" allowOverlap="1" wp14:anchorId="249CC174" wp14:editId="156A4CC3">
+            <wp:simplePos x="0" y="0"/>
+            <wp:positionH relativeFrom="column">
+              <wp:posOffset>152400</wp:posOffset>
+            </wp:positionH>
+            <wp:positionV relativeFrom="paragraph">
+              <wp:posOffset>4653915</wp:posOffset>
+            </wp:positionV>
+            <wp:extent cx="6458851" cy="4020111"/>
+            <wp:effectExtent l="0" t="0" r="0" b="0"/>
+            <wp:wrapSquare wrapText="bothSides"/>
+            <wp:docPr id="39" name="Imagen 39" descr="Texto&#10;&#10;Descripción generada automáticamente"/>
+            <wp:cNvGraphicFramePr>
+              <a:graphicFrameLocks xmlns:a="http://schemas.openxmlformats.org/drawingml/2006/main" noChangeAspect="1"/>
+            </wp:cNvGraphicFramePr>
+            <a:graphic xmlns:a="http://schemas.openxmlformats.org/drawingml/2006/main">
+              <a:graphicData uri="http://schemas.openxmlformats.org/drawingml/2006/picture">
+                <pic:pic xmlns:pic="http://schemas.openxmlformats.org/drawingml/2006/picture">
+                  <pic:nvPicPr>
+                    <pic:cNvPr id="39" name="Imagen 39" descr="Texto&#10;&#10;Descripción generada automáticamente"/>
+                    <pic:cNvPicPr/>
+                  </pic:nvPicPr>
+                  <pic:blipFill>
+                    <a:blip r:embed="rId21">
+                      <a:extLst>
+                        <a:ext uri="{28A0092B-C50C-407E-A947-70E740481C1C}">
+                          <a14:useLocalDpi xmlns:a14="http://schemas.microsoft.com/office/drawing/2010/main" val="0"/>
+                        </a:ext>
+                      </a:extLst>
+                    </a:blip>
+                    <a:stretch>
+                      <a:fillRect/>
+                    </a:stretch>
+                  </pic:blipFill>
+                  <pic:spPr>
+                    <a:xfrm>
+                      <a:off x="0" y="0"/>
+                      <a:ext cx="6458851" cy="4020111"/>
+                    </a:xfrm>
+                    <a:prstGeom prst="rect">
+                      <a:avLst/>
+                    </a:prstGeom>
+                  </pic:spPr>
+                </pic:pic>
+              </a:graphicData>
+            </a:graphic>
+          </wp:anchor>
+        </w:drawing>
+      </w:r>
+      <w:r>
+        <w:rPr>
+          <w:noProof/>
+        </w:rPr>
+        <w:drawing>
           <wp:anchor distT="0" distB="0" distL="114300" distR="114300" simplePos="0" relativeHeight="251662336" behindDoc="0" locked="0" layoutInCell="1" allowOverlap="1" wp14:anchorId="29EDB90B" wp14:editId="5A44FDAA">
             <wp:simplePos x="0" y="0"/>
             <wp:positionH relativeFrom="column">
@@ -2190,7 +2244,7 @@
                     <pic:cNvPicPr/>
                   </pic:nvPicPr>
                   <pic:blipFill>
-                    <a:blip r:embed="rId21">
+                    <a:blip r:embed="rId22">
                       <a:extLst>
                         <a:ext uri="{28A0092B-C50C-407E-A947-70E740481C1C}">
                           <a14:useLocalDpi xmlns:a14="http://schemas.microsoft.com/office/drawing/2010/main" val="0"/>
@@ -2235,11 +2289,88 @@
         <w:jc w:val="both"/>
       </w:pPr>
     </w:p>
+    <w:p>
+      <w:pPr>
+        <w:ind w:firstLine="720"/>
+        <w:jc w:val="both"/>
+      </w:pPr>
+    </w:p>
+    <w:p>
+      <w:pPr>
+        <w:ind w:firstLine="720"/>
+        <w:jc w:val="both"/>
+      </w:pPr>
+      <w:r>
+        <w:rPr>
+          <w:noProof/>
+        </w:rPr>
+        <w:lastRenderedPageBreak/>
+        <w:drawing>
+          <wp:inline distT="0" distB="0" distL="0" distR="0" wp14:anchorId="4DF94896" wp14:editId="3325DEE6">
+            <wp:extent cx="6325483" cy="6373114"/>
+            <wp:effectExtent l="0" t="0" r="0" b="8890"/>
+            <wp:docPr id="40" name="Imagen 40" descr="Texto&#10;&#10;Descripción generada automáticamente"/>
+            <wp:cNvGraphicFramePr>
+              <a:graphicFrameLocks xmlns:a="http://schemas.openxmlformats.org/drawingml/2006/main" noChangeAspect="1"/>
+            </wp:cNvGraphicFramePr>
+            <a:graphic xmlns:a="http://schemas.openxmlformats.org/drawingml/2006/main">
+              <a:graphicData uri="http://schemas.openxmlformats.org/drawingml/2006/picture">
+                <pic:pic xmlns:pic="http://schemas.openxmlformats.org/drawingml/2006/picture">
+                  <pic:nvPicPr>
+                    <pic:cNvPr id="40" name="Imagen 40" descr="Texto&#10;&#10;Descripción generada automáticamente"/>
+                    <pic:cNvPicPr/>
+                  </pic:nvPicPr>
+                  <pic:blipFill>
+                    <a:blip r:embed="rId23">
+                      <a:extLst>
+                        <a:ext uri="{28A0092B-C50C-407E-A947-70E740481C1C}">
+                          <a14:useLocalDpi xmlns:a14="http://schemas.microsoft.com/office/drawing/2010/main" val="0"/>
+                        </a:ext>
+                      </a:extLst>
+                    </a:blip>
+                    <a:stretch>
+                      <a:fillRect/>
+                    </a:stretch>
+                  </pic:blipFill>
+                  <pic:spPr>
+                    <a:xfrm>
+                      <a:off x="0" y="0"/>
+                      <a:ext cx="6325483" cy="6373114"/>
+                    </a:xfrm>
+                    <a:prstGeom prst="rect">
+                      <a:avLst/>
+                    </a:prstGeom>
+                  </pic:spPr>
+                </pic:pic>
+              </a:graphicData>
+            </a:graphic>
+          </wp:inline>
+        </w:drawing>
+      </w:r>
+    </w:p>
+    <w:p>
+      <w:pPr>
+        <w:ind w:firstLine="720"/>
+        <w:jc w:val="both"/>
+      </w:pPr>
+    </w:p>
+    <w:p>
+      <w:pPr>
+        <w:ind w:firstLine="720"/>
+        <w:jc w:val="both"/>
+      </w:pPr>
+    </w:p>
+    <w:p>
+      <w:pPr>
+        <w:ind w:firstLine="720"/>
+        <w:jc w:val="both"/>
+      </w:pPr>
+    </w:p>
     <w:sectPr>
-      <w:headerReference w:type="even" r:id="rId22"/>
-      <w:headerReference w:type="default" r:id="rId23"/>
-      <w:footerReference w:type="default" r:id="rId24"/>
-      <w:headerReference w:type="first" r:id="rId25"/>
+      <w:headerReference w:type="even" r:id="rId24"/>
+      <w:headerReference w:type="default" r:id="rId25"/>
+      <w:footerReference w:type="default" r:id="rId26"/>
+      <w:headerReference w:type="first" r:id="rId27"/>
       <w:pgSz w:w="11900" w:h="16850"/>
       <w:pgMar w:top="720" w:right="720" w:bottom="720" w:left="720" w:header="715" w:footer="710" w:gutter="0"/>
       <w:pgNumType w:start="1"/>

</xml_diff>